<commit_message>
software architecture - um diagrams
</commit_message>
<xml_diff>
--- a/programming/антипаттерны.docx
+++ b/programming/антипаттерны.docx
@@ -87,7 +87,7 @@
       <w:pPr>
         <w:pStyle w:val="TextBody"/>
         <w:widowControl/>
-        <w:overflowPunct w:val="true"/>
+        <w:overflowPunct w:val="false"/>
         <w:bidi w:val="0"/>
         <w:spacing w:before="0" w:after="0"/>
         <w:jc w:val="left"/>
@@ -120,7 +120,7 @@
       <w:pPr>
         <w:pStyle w:val="TextBody"/>
         <w:widowControl/>
-        <w:overflowPunct w:val="true"/>
+        <w:overflowPunct w:val="false"/>
         <w:bidi w:val="0"/>
         <w:spacing w:before="0" w:after="0"/>
         <w:jc w:val="left"/>
@@ -152,7 +152,7 @@
       <w:pPr>
         <w:pStyle w:val="TextBody"/>
         <w:widowControl/>
-        <w:overflowPunct w:val="true"/>
+        <w:overflowPunct w:val="false"/>
         <w:bidi w:val="0"/>
         <w:spacing w:before="0" w:after="0"/>
         <w:jc w:val="left"/>
@@ -175,7 +175,7 @@
       <w:pPr>
         <w:pStyle w:val="TextBody"/>
         <w:widowControl/>
-        <w:overflowPunct w:val="true"/>
+        <w:overflowPunct w:val="false"/>
         <w:bidi w:val="0"/>
         <w:spacing w:before="0" w:after="0"/>
         <w:jc w:val="left"/>
@@ -208,7 +208,7 @@
       <w:pPr>
         <w:pStyle w:val="TextBody"/>
         <w:widowControl/>
-        <w:overflowPunct w:val="true"/>
+        <w:overflowPunct w:val="false"/>
         <w:bidi w:val="0"/>
         <w:spacing w:before="0" w:after="0"/>
         <w:jc w:val="left"/>
@@ -241,7 +241,7 @@
       <w:pPr>
         <w:pStyle w:val="TextBody"/>
         <w:widowControl/>
-        <w:overflowPunct w:val="true"/>
+        <w:overflowPunct w:val="false"/>
         <w:bidi w:val="0"/>
         <w:spacing w:before="0" w:after="0"/>
         <w:jc w:val="left"/>
@@ -264,7 +264,7 @@
       <w:pPr>
         <w:pStyle w:val="TextBody"/>
         <w:widowControl/>
-        <w:overflowPunct w:val="true"/>
+        <w:overflowPunct w:val="false"/>
         <w:bidi w:val="0"/>
         <w:spacing w:before="0" w:after="0"/>
         <w:jc w:val="left"/>
@@ -287,7 +287,7 @@
       <w:pPr>
         <w:pStyle w:val="Normal"/>
         <w:widowControl/>
-        <w:overflowPunct w:val="true"/>
+        <w:overflowPunct w:val="false"/>
         <w:bidi w:val="0"/>
         <w:spacing w:before="0" w:after="0"/>
         <w:jc w:val="left"/>
@@ -831,7 +831,7 @@
       </w:pPr>
       <w:r>
         <w:rPr/>
-        <w:t xml:space="preserve">Неуместно если отделение поведения от класса было сделанно намеренно (паттерн </w:t>
+        <w:t xml:space="preserve">Неуместно если отделение поведения от класса было сделано намеренно (паттерн </w:t>
       </w:r>
       <w:r>
         <w:rPr>
@@ -928,11 +928,7 @@
           <w:ilvl w:val="0"/>
           <w:numId w:val="2"/>
         </w:numPr>
-        <w:rPr>
-          <w:b w:val="false"/>
-          <w:b w:val="false"/>
-          <w:bCs w:val="false"/>
-        </w:rPr>
+        <w:rPr/>
       </w:pPr>
       <w:r>
         <w:rPr>
@@ -940,6 +936,28 @@
           <w:bCs w:val="false"/>
         </w:rPr>
         <w:t>заменить делегирование наследованием</w:t>
+      </w:r>
+    </w:p>
+    <w:p>
+      <w:pPr>
+        <w:pStyle w:val="Normal"/>
+        <w:rPr/>
+      </w:pPr>
+      <w:r>
+        <w:rPr>
+          <w:b w:val="false"/>
+          <w:bCs w:val="false"/>
+        </w:rPr>
+        <w:t xml:space="preserve">Неуместно, если используется паттерн </w:t>
+      </w:r>
+      <w:r>
+        <w:rPr>
+          <w:b w:val="false"/>
+          <w:bCs w:val="false"/>
+          <w:i/>
+          <w:iCs/>
+        </w:rPr>
+        <w:t>State</w:t>
       </w:r>
     </w:p>
     <w:p>
@@ -1326,7 +1344,7 @@
         <w:b w:val="false"/>
         <w:bCs w:val="false"/>
       </w:rPr>
-      <w:t>2</w:t>
+      <w:t>1</w:t>
     </w:r>
     <w:r>
       <w:rPr>
@@ -2066,7 +2084,7 @@
     <w:qFormat/>
     <w:pPr>
       <w:widowControl/>
-      <w:overflowPunct w:val="true"/>
+      <w:overflowPunct w:val="false"/>
       <w:bidi w:val="0"/>
       <w:jc w:val="left"/>
     </w:pPr>
@@ -14128,6 +14146,259 @@
   </w:style>
   <w:style w:type="character" w:styleId="ListLabel1703">
     <w:name w:val="ListLabel 1703"/>
+    <w:qFormat/>
+    <w:rPr>
+      <w:rFonts w:cs="OpenSymbol"/>
+    </w:rPr>
+  </w:style>
+  <w:style w:type="character" w:styleId="ListLabel1704">
+    <w:name w:val="ListLabel 1704"/>
+    <w:qFormat/>
+    <w:rPr>
+      <w:rFonts w:cs="OpenSymbol"/>
+    </w:rPr>
+  </w:style>
+  <w:style w:type="character" w:styleId="ListLabel1705">
+    <w:name w:val="ListLabel 1705"/>
+    <w:qFormat/>
+    <w:rPr>
+      <w:rFonts w:cs="OpenSymbol"/>
+    </w:rPr>
+  </w:style>
+  <w:style w:type="character" w:styleId="ListLabel1706">
+    <w:name w:val="ListLabel 1706"/>
+    <w:qFormat/>
+    <w:rPr>
+      <w:rFonts w:cs="OpenSymbol"/>
+    </w:rPr>
+  </w:style>
+  <w:style w:type="character" w:styleId="ListLabel1707">
+    <w:name w:val="ListLabel 1707"/>
+    <w:qFormat/>
+    <w:rPr>
+      <w:rFonts w:cs="OpenSymbol"/>
+    </w:rPr>
+  </w:style>
+  <w:style w:type="character" w:styleId="ListLabel1708">
+    <w:name w:val="ListLabel 1708"/>
+    <w:qFormat/>
+    <w:rPr>
+      <w:rFonts w:cs="OpenSymbol"/>
+    </w:rPr>
+  </w:style>
+  <w:style w:type="character" w:styleId="ListLabel1709">
+    <w:name w:val="ListLabel 1709"/>
+    <w:qFormat/>
+    <w:rPr>
+      <w:rFonts w:cs="OpenSymbol"/>
+    </w:rPr>
+  </w:style>
+  <w:style w:type="character" w:styleId="ListLabel1710">
+    <w:name w:val="ListLabel 1710"/>
+    <w:qFormat/>
+    <w:rPr>
+      <w:rFonts w:cs="OpenSymbol"/>
+    </w:rPr>
+  </w:style>
+  <w:style w:type="character" w:styleId="ListLabel1711">
+    <w:name w:val="ListLabel 1711"/>
+    <w:qFormat/>
+    <w:rPr>
+      <w:rFonts w:cs="OpenSymbol"/>
+    </w:rPr>
+  </w:style>
+  <w:style w:type="character" w:styleId="ListLabel1712">
+    <w:name w:val="ListLabel 1712"/>
+    <w:qFormat/>
+    <w:rPr>
+      <w:rFonts w:cs="OpenSymbol"/>
+    </w:rPr>
+  </w:style>
+  <w:style w:type="character" w:styleId="ListLabel1713">
+    <w:name w:val="ListLabel 1713"/>
+    <w:qFormat/>
+    <w:rPr>
+      <w:rFonts w:cs="OpenSymbol"/>
+      <w:b w:val="false"/>
+    </w:rPr>
+  </w:style>
+  <w:style w:type="character" w:styleId="ListLabel1714">
+    <w:name w:val="ListLabel 1714"/>
+    <w:qFormat/>
+    <w:rPr>
+      <w:rFonts w:cs="OpenSymbol"/>
+    </w:rPr>
+  </w:style>
+  <w:style w:type="character" w:styleId="ListLabel1715">
+    <w:name w:val="ListLabel 1715"/>
+    <w:qFormat/>
+    <w:rPr>
+      <w:rFonts w:cs="OpenSymbol"/>
+    </w:rPr>
+  </w:style>
+  <w:style w:type="character" w:styleId="ListLabel1716">
+    <w:name w:val="ListLabel 1716"/>
+    <w:qFormat/>
+    <w:rPr>
+      <w:rFonts w:cs="OpenSymbol"/>
+    </w:rPr>
+  </w:style>
+  <w:style w:type="character" w:styleId="ListLabel1717">
+    <w:name w:val="ListLabel 1717"/>
+    <w:qFormat/>
+    <w:rPr>
+      <w:rFonts w:cs="OpenSymbol"/>
+    </w:rPr>
+  </w:style>
+  <w:style w:type="character" w:styleId="ListLabel1718">
+    <w:name w:val="ListLabel 1718"/>
+    <w:qFormat/>
+    <w:rPr>
+      <w:rFonts w:cs="OpenSymbol"/>
+    </w:rPr>
+  </w:style>
+  <w:style w:type="character" w:styleId="ListLabel1719">
+    <w:name w:val="ListLabel 1719"/>
+    <w:qFormat/>
+    <w:rPr>
+      <w:rFonts w:cs="OpenSymbol"/>
+    </w:rPr>
+  </w:style>
+  <w:style w:type="character" w:styleId="ListLabel1720">
+    <w:name w:val="ListLabel 1720"/>
+    <w:qFormat/>
+    <w:rPr>
+      <w:rFonts w:cs="OpenSymbol"/>
+    </w:rPr>
+  </w:style>
+  <w:style w:type="character" w:styleId="ListLabel1721">
+    <w:name w:val="ListLabel 1721"/>
+    <w:qFormat/>
+    <w:rPr>
+      <w:rFonts w:cs="OpenSymbol"/>
+    </w:rPr>
+  </w:style>
+  <w:style w:type="character" w:styleId="ListLabel1722">
+    <w:name w:val="ListLabel 1722"/>
+    <w:qFormat/>
+    <w:rPr>
+      <w:rFonts w:cs="OpenSymbol"/>
+    </w:rPr>
+  </w:style>
+  <w:style w:type="character" w:styleId="ListLabel1723">
+    <w:name w:val="ListLabel 1723"/>
+    <w:qFormat/>
+    <w:rPr>
+      <w:rFonts w:cs="OpenSymbol"/>
+    </w:rPr>
+  </w:style>
+  <w:style w:type="character" w:styleId="ListLabel1724">
+    <w:name w:val="ListLabel 1724"/>
+    <w:qFormat/>
+    <w:rPr>
+      <w:rFonts w:cs="OpenSymbol"/>
+    </w:rPr>
+  </w:style>
+  <w:style w:type="character" w:styleId="ListLabel1725">
+    <w:name w:val="ListLabel 1725"/>
+    <w:qFormat/>
+    <w:rPr>
+      <w:rFonts w:cs="OpenSymbol"/>
+    </w:rPr>
+  </w:style>
+  <w:style w:type="character" w:styleId="ListLabel1726">
+    <w:name w:val="ListLabel 1726"/>
+    <w:qFormat/>
+    <w:rPr>
+      <w:rFonts w:cs="OpenSymbol"/>
+    </w:rPr>
+  </w:style>
+  <w:style w:type="character" w:styleId="ListLabel1727">
+    <w:name w:val="ListLabel 1727"/>
+    <w:qFormat/>
+    <w:rPr>
+      <w:rFonts w:cs="OpenSymbol"/>
+    </w:rPr>
+  </w:style>
+  <w:style w:type="character" w:styleId="ListLabel1728">
+    <w:name w:val="ListLabel 1728"/>
+    <w:qFormat/>
+    <w:rPr>
+      <w:rFonts w:cs="OpenSymbol"/>
+    </w:rPr>
+  </w:style>
+  <w:style w:type="character" w:styleId="ListLabel1729">
+    <w:name w:val="ListLabel 1729"/>
+    <w:qFormat/>
+    <w:rPr>
+      <w:rFonts w:cs="OpenSymbol"/>
+    </w:rPr>
+  </w:style>
+  <w:style w:type="character" w:styleId="ListLabel1730">
+    <w:name w:val="ListLabel 1730"/>
+    <w:qFormat/>
+    <w:rPr>
+      <w:rFonts w:cs="OpenSymbol"/>
+    </w:rPr>
+  </w:style>
+  <w:style w:type="character" w:styleId="ListLabel1731">
+    <w:name w:val="ListLabel 1731"/>
+    <w:qFormat/>
+    <w:rPr>
+      <w:rFonts w:cs="OpenSymbol"/>
+    </w:rPr>
+  </w:style>
+  <w:style w:type="character" w:styleId="ListLabel1732">
+    <w:name w:val="ListLabel 1732"/>
+    <w:qFormat/>
+    <w:rPr>
+      <w:rFonts w:cs="OpenSymbol"/>
+    </w:rPr>
+  </w:style>
+  <w:style w:type="character" w:styleId="ListLabel1733">
+    <w:name w:val="ListLabel 1733"/>
+    <w:qFormat/>
+    <w:rPr>
+      <w:rFonts w:cs="OpenSymbol"/>
+    </w:rPr>
+  </w:style>
+  <w:style w:type="character" w:styleId="ListLabel1734">
+    <w:name w:val="ListLabel 1734"/>
+    <w:qFormat/>
+    <w:rPr>
+      <w:rFonts w:cs="OpenSymbol"/>
+    </w:rPr>
+  </w:style>
+  <w:style w:type="character" w:styleId="ListLabel1735">
+    <w:name w:val="ListLabel 1735"/>
+    <w:qFormat/>
+    <w:rPr>
+      <w:rFonts w:cs="OpenSymbol"/>
+    </w:rPr>
+  </w:style>
+  <w:style w:type="character" w:styleId="ListLabel1736">
+    <w:name w:val="ListLabel 1736"/>
+    <w:qFormat/>
+    <w:rPr>
+      <w:rFonts w:cs="OpenSymbol"/>
+    </w:rPr>
+  </w:style>
+  <w:style w:type="character" w:styleId="ListLabel1737">
+    <w:name w:val="ListLabel 1737"/>
+    <w:qFormat/>
+    <w:rPr>
+      <w:rFonts w:cs="OpenSymbol"/>
+    </w:rPr>
+  </w:style>
+  <w:style w:type="character" w:styleId="ListLabel1738">
+    <w:name w:val="ListLabel 1738"/>
+    <w:qFormat/>
+    <w:rPr>
+      <w:rFonts w:cs="OpenSymbol"/>
+    </w:rPr>
+  </w:style>
+  <w:style w:type="character" w:styleId="ListLabel1739">
+    <w:name w:val="ListLabel 1739"/>
     <w:qFormat/>
     <w:rPr>
       <w:rFonts w:cs="OpenSymbol"/>
@@ -14155,7 +14426,7 @@
     <w:autoRedefine/>
     <w:pPr>
       <w:widowControl/>
-      <w:overflowPunct w:val="true"/>
+      <w:overflowPunct w:val="false"/>
       <w:bidi w:val="0"/>
       <w:spacing w:lineRule="auto" w:line="240" w:before="0" w:after="0"/>
       <w:jc w:val="left"/>
@@ -14272,7 +14543,7 @@
     <w:qFormat/>
     <w:pPr>
       <w:widowControl/>
-      <w:overflowPunct w:val="true"/>
+      <w:overflowPunct w:val="false"/>
       <w:bidi w:val="0"/>
       <w:spacing w:lineRule="auto" w:line="240" w:before="0" w:after="0"/>
       <w:jc w:val="left"/>

</xml_diff>